<commit_message>
Table 2-4 and H_00
</commit_message>
<xml_diff>
--- a/original/H_00/H_00.docx
+++ b/original/H_00/H_00.docx
@@ -6,7 +6,7 @@
       <w:pPr>
         <w:pStyle w:val="SubtitelproefschrijftEngels"/>
         <w:suppressAutoHyphens w:val="false"/>
-        <w:jc w:val="start"/>
+        <w:jc w:val="left"/>
         <w:rPr/>
       </w:pPr>
       <w:r>
@@ -515,7 +515,7 @@
                           <w:p>
                             <w:pPr>
                               <w:pStyle w:val="Normal"/>
-                              <w:jc w:val="start"/>
+                              <w:jc w:val="left"/>
                               <w:rPr>
                                 <w:b/>
                                 <w:b/>
@@ -532,7 +532,7 @@
                           <w:p>
                             <w:pPr>
                               <w:pStyle w:val="Normal"/>
-                              <w:jc w:val="start"/>
+                              <w:jc w:val="left"/>
                               <w:rPr/>
                             </w:pPr>
                             <w:r>
@@ -561,7 +561,7 @@
                     <w:p>
                       <w:pPr>
                         <w:pStyle w:val="Normal"/>
-                        <w:jc w:val="start"/>
+                        <w:jc w:val="left"/>
                         <w:rPr>
                           <w:b/>
                           <w:b/>
@@ -578,7 +578,7 @@
                     <w:p>
                       <w:pPr>
                         <w:pStyle w:val="Normal"/>
-                        <w:jc w:val="start"/>
+                        <w:jc w:val="left"/>
                         <w:rPr/>
                       </w:pPr>
                       <w:r>
@@ -602,7 +602,7 @@
                 <wp:positionV relativeFrom="margin">
                   <wp:align>top</wp:align>
                 </wp:positionV>
-                <wp:extent cx="2755900" cy="1264920"/>
+                <wp:extent cx="2755900" cy="2807970"/>
                 <wp:effectExtent l="0" t="0" r="0" b="0"/>
                 <wp:wrapTopAndBottom/>
                 <wp:docPr id="7" name="Frame4"/>
@@ -613,7 +613,7 @@
                       <wps:spPr>
                         <a:xfrm>
                           <a:off x="0" y="0"/>
-                          <a:ext cx="2755440" cy="1264320"/>
+                          <a:ext cx="2755440" cy="2807280"/>
                         </a:xfrm>
                         <a:prstGeom prst="rect">
                           <a:avLst/>
@@ -634,14 +634,13 @@
                           <w:p>
                             <w:pPr>
                               <w:pStyle w:val="TextBody"/>
-                              <w:rPr>
-                                <w:color w:val="000000"/>
-                              </w:rPr>
-                            </w:pPr>
-                            <w:r>
-                              <w:rPr>
-                                <w:color w:val="000000"/>
-                              </w:rPr>
+                              <w:rPr/>
+                            </w:pPr>
+                            <w:r>
+                              <w:rPr>
+                                <w:color w:val="auto"/>
+                              </w:rPr>
+                              <w:t>The work presented in this thesis was partly supported by a grant for scientific research from the ‘Onze Lieve Vrouwe Gasthuis’ (Amsterdam, The Netherlands) and the ‘St. Elisabeth Ziekenhuis’ (Tilburg, The Netherlands).</w:t>
                             </w:r>
                           </w:p>
                         </w:txbxContent>
@@ -657,8 +656,8 @@
           </mc:Choice>
           <mc:Fallback>
             <w:pict>
-              <v:rect id="shape_0" ID="Frame4" stroked="f" style="position:absolute;margin-left:0pt;margin-top:0pt;width:216.9pt;height:99.5pt;mso-position-horizontal:left;mso-position-vertical:top;mso-position-vertical-relative:margin">
-                <w10:wrap type="none"/>
+              <v:rect id="shape_0" ID="Frame4" stroked="f" style="position:absolute;margin-left:0pt;margin-top:0pt;width:216.9pt;height:221pt;mso-position-horizontal:left;mso-position-vertical:top;mso-position-vertical-relative:margin">
+                <w10:wrap type="square"/>
                 <v:fill o:detectmouseclick="t" on="false"/>
                 <v:stroke color="#3465a4" joinstyle="round" endcap="flat"/>
                 <v:textbox>
@@ -666,14 +665,13 @@
                     <w:p>
                       <w:pPr>
                         <w:pStyle w:val="TextBody"/>
-                        <w:rPr>
-                          <w:color w:val="000000"/>
-                        </w:rPr>
-                      </w:pPr>
-                      <w:r>
-                        <w:rPr>
-                          <w:color w:val="000000"/>
-                        </w:rPr>
+                        <w:rPr/>
+                      </w:pPr>
+                      <w:r>
+                        <w:rPr>
+                          <w:color w:val="auto"/>
+                        </w:rPr>
+                        <w:t>The work presented in this thesis was partly supported by a grant for scientific research from the ‘Onze Lieve Vrouwe Gasthuis’ (Amsterdam, The Netherlands) and the ‘St. Elisabeth Ziekenhuis’ (Tilburg, The Netherlands).</w:t>
                       </w:r>
                     </w:p>
                   </w:txbxContent>
@@ -693,7 +691,7 @@
                 <wp:positionV relativeFrom="margin">
                   <wp:align>top</wp:align>
                 </wp:positionV>
-                <wp:extent cx="5931535" cy="1944370"/>
+                <wp:extent cx="5647690" cy="648970"/>
                 <wp:effectExtent l="0" t="0" r="0" b="0"/>
                 <wp:wrapTopAndBottom/>
                 <wp:docPr id="9" name="Frame5"/>
@@ -704,7 +702,7 @@
                       <wps:spPr>
                         <a:xfrm>
                           <a:off x="0" y="0"/>
-                          <a:ext cx="5931000" cy="1943640"/>
+                          <a:ext cx="5646960" cy="648360"/>
                         </a:xfrm>
                         <a:prstGeom prst="rect">
                           <a:avLst/>
@@ -725,7 +723,7 @@
                           <w:p>
                             <w:pPr>
                               <w:pStyle w:val="Normal"/>
-                              <w:jc w:val="start"/>
+                              <w:jc w:val="left"/>
                               <w:rPr>
                                 <w:color w:val="000000"/>
                               </w:rPr>
@@ -739,58 +737,7 @@
                           <w:p>
                             <w:pPr>
                               <w:pStyle w:val="Normal"/>
-                              <w:jc w:val="start"/>
-                              <w:rPr>
-                                <w:color w:val="000000"/>
-                              </w:rPr>
-                            </w:pPr>
-                            <w:r>
-                              <w:rPr>
-                                <w:color w:val="000000"/>
-                              </w:rPr>
-                            </w:r>
-                          </w:p>
-                          <w:p>
-                            <w:pPr>
-                              <w:pStyle w:val="TextBody"/>
-                              <w:jc w:val="start"/>
-                              <w:rPr>
-                                <w:b w:val="false"/>
-                                <w:b w:val="false"/>
-                                <w:bCs w:val="false"/>
-                                <w:sz w:val="28"/>
-                                <w:szCs w:val="28"/>
-                              </w:rPr>
-                            </w:pPr>
-                            <w:r>
-                              <w:rPr>
-                                <w:b w:val="false"/>
-                                <w:bCs w:val="false"/>
-                                <w:color w:val="000000"/>
-                                <w:sz w:val="28"/>
-                                <w:szCs w:val="28"/>
-                              </w:rPr>
-                              <w:t>The work presented in this thesis was partly supported by a grant for scientific research from the ‘Onze Lieve Vrouwe Gasthuis’ (Amsterdam, The Netherlands) and the ‘St. Elisabeth Ziekenhuis’ (Tilburg, The Netherlands).</w:t>
-                            </w:r>
-                          </w:p>
-                          <w:p>
-                            <w:pPr>
-                              <w:pStyle w:val="Normal"/>
-                              <w:jc w:val="start"/>
-                              <w:rPr>
-                                <w:color w:val="000000"/>
-                              </w:rPr>
-                            </w:pPr>
-                            <w:r>
-                              <w:rPr>
-                                <w:color w:val="000000"/>
-                              </w:rPr>
-                            </w:r>
-                          </w:p>
-                          <w:p>
-                            <w:pPr>
-                              <w:pStyle w:val="Normal"/>
-                              <w:jc w:val="start"/>
+                              <w:jc w:val="left"/>
                               <w:rPr>
                                 <w:color w:val="000000"/>
                               </w:rPr>
@@ -815,7 +762,7 @@
           </mc:Choice>
           <mc:Fallback>
             <w:pict>
-              <v:rect id="shape_0" ID="Frame5" stroked="f" style="position:absolute;margin-left:0pt;margin-top:0pt;width:466.95pt;height:153pt;mso-position-horizontal:left;mso-position-horizontal-relative:margin;mso-position-vertical:top;mso-position-vertical-relative:margin">
+              <v:rect id="shape_0" ID="Frame5" stroked="f" style="position:absolute;margin-left:0pt;margin-top:0pt;width:444.6pt;height:51pt;mso-position-horizontal:left;mso-position-horizontal-relative:margin;mso-position-vertical:top;mso-position-vertical-relative:margin">
                 <w10:wrap type="square"/>
                 <v:fill o:detectmouseclick="t" on="false"/>
                 <v:stroke color="#3465a4" joinstyle="round" endcap="flat"/>
@@ -824,7 +771,7 @@
                     <w:p>
                       <w:pPr>
                         <w:pStyle w:val="Normal"/>
-                        <w:jc w:val="start"/>
+                        <w:jc w:val="left"/>
                         <w:rPr>
                           <w:color w:val="000000"/>
                         </w:rPr>
@@ -838,58 +785,7 @@
                     <w:p>
                       <w:pPr>
                         <w:pStyle w:val="Normal"/>
-                        <w:jc w:val="start"/>
-                        <w:rPr>
-                          <w:color w:val="000000"/>
-                        </w:rPr>
-                      </w:pPr>
-                      <w:r>
-                        <w:rPr>
-                          <w:color w:val="000000"/>
-                        </w:rPr>
-                      </w:r>
-                    </w:p>
-                    <w:p>
-                      <w:pPr>
-                        <w:pStyle w:val="TextBody"/>
-                        <w:jc w:val="start"/>
-                        <w:rPr>
-                          <w:b w:val="false"/>
-                          <w:b w:val="false"/>
-                          <w:bCs w:val="false"/>
-                          <w:sz w:val="28"/>
-                          <w:szCs w:val="28"/>
-                        </w:rPr>
-                      </w:pPr>
-                      <w:r>
-                        <w:rPr>
-                          <w:b w:val="false"/>
-                          <w:bCs w:val="false"/>
-                          <w:color w:val="000000"/>
-                          <w:sz w:val="28"/>
-                          <w:szCs w:val="28"/>
-                        </w:rPr>
-                        <w:t>The work presented in this thesis was partly supported by a grant for scientific research from the ‘Onze Lieve Vrouwe Gasthuis’ (Amsterdam, The Netherlands) and the ‘St. Elisabeth Ziekenhuis’ (Tilburg, The Netherlands).</w:t>
-                      </w:r>
-                    </w:p>
-                    <w:p>
-                      <w:pPr>
-                        <w:pStyle w:val="Normal"/>
-                        <w:jc w:val="start"/>
-                        <w:rPr>
-                          <w:color w:val="000000"/>
-                        </w:rPr>
-                      </w:pPr>
-                      <w:r>
-                        <w:rPr>
-                          <w:color w:val="000000"/>
-                        </w:rPr>
-                      </w:r>
-                    </w:p>
-                    <w:p>
-                      <w:pPr>
-                        <w:pStyle w:val="Normal"/>
-                        <w:jc w:val="start"/>
+                        <w:jc w:val="left"/>
                         <w:rPr>
                           <w:color w:val="000000"/>
                         </w:rPr>
@@ -973,137 +869,12 @@
                             <w:pPr>
                               <w:pStyle w:val="TitelproefschriftEngels"/>
                               <w:rPr>
-                                <w:color w:val="000000"/>
-                              </w:rPr>
-                            </w:pPr>
-                            <w:r>
-                              <w:rPr>
-                                <w:color w:val="000000"/>
-                              </w:rPr>
-                            </w:r>
-                            <w:r>
-                              <w:br w:type="page"/>
-                            </w:r>
-                          </w:p>
-                          <w:p>
-                            <w:pPr>
-                              <w:pStyle w:val="TitelproefschriftEngels"/>
-                              <w:rPr>
-                                <w:color w:val="000000"/>
-                              </w:rPr>
-                            </w:pPr>
-                            <w:r>
-                              <w:rPr>
-                                <w:color w:val="000000"/>
-                              </w:rPr>
-                            </w:r>
-                            <w:r>
-                              <w:br w:type="page"/>
-                            </w:r>
-                          </w:p>
-                          <w:p>
-                            <w:pPr>
-                              <w:pStyle w:val="TitelproefschriftEngels"/>
-                              <w:rPr>
-                                <w:color w:val="000000"/>
-                              </w:rPr>
-                            </w:pPr>
-                            <w:r>
-                              <w:rPr>
-                                <w:color w:val="000000"/>
-                              </w:rPr>
-                            </w:r>
-                            <w:r>
-                              <w:br w:type="page"/>
-                            </w:r>
-                          </w:p>
-                          <w:p>
-                            <w:pPr>
-                              <w:pStyle w:val="TitelproefschriftEngels"/>
-                              <w:rPr>
-                                <w:color w:val="000000"/>
-                              </w:rPr>
-                            </w:pPr>
-                            <w:r>
-                              <w:rPr>
-                                <w:color w:val="000000"/>
-                              </w:rPr>
-                            </w:r>
-                            <w:r>
-                              <w:br w:type="page"/>
-                            </w:r>
-                          </w:p>
-                          <w:p>
-                            <w:pPr>
-                              <w:pStyle w:val="TitelproefschriftEngels"/>
-                              <w:rPr>
-                                <w:color w:val="000000"/>
-                              </w:rPr>
-                            </w:pPr>
-                            <w:r>
-                              <w:rPr>
-                                <w:color w:val="000000"/>
-                              </w:rPr>
-                            </w:r>
-                            <w:r>
-                              <w:br w:type="page"/>
-                            </w:r>
-                          </w:p>
-                          <w:p>
-                            <w:pPr>
-                              <w:pStyle w:val="TitelproefschriftEngels"/>
-                              <w:rPr>
-                                <w:color w:val="000000"/>
-                              </w:rPr>
-                            </w:pPr>
-                            <w:r>
-                              <w:rPr>
-                                <w:color w:val="000000"/>
-                              </w:rPr>
-                            </w:r>
-                          </w:p>
-                          <w:p>
-                            <w:pPr>
-                              <w:pStyle w:val="TitelproefschriftEngels"/>
-                              <w:rPr>
-                                <w:color w:val="000000"/>
-                              </w:rPr>
-                            </w:pPr>
-                            <w:r>
-                              <w:rPr>
-                                <w:color w:val="000000"/>
-                              </w:rPr>
-                            </w:r>
-                            <w:r>
-                              <w:br w:type="page"/>
-                            </w:r>
-                          </w:p>
-                          <w:p>
-                            <w:pPr>
-                              <w:pStyle w:val="TitelproefschriftEngels"/>
-                              <w:rPr>
-                                <w:color w:val="000000"/>
-                              </w:rPr>
-                            </w:pPr>
-                            <w:r>
-                              <w:rPr>
-                                <w:color w:val="000000"/>
-                              </w:rPr>
-                            </w:r>
-                            <w:r>
-                              <w:br w:type="page"/>
-                            </w:r>
-                          </w:p>
-                          <w:p>
-                            <w:pPr>
-                              <w:pStyle w:val="TitelproefschriftEngels"/>
-                              <w:rPr>
-                                <w:color w:val="auto"/>
-                              </w:rPr>
-                            </w:pPr>
-                            <w:r>
-                              <w:rPr>
-                                <w:color w:val="000000"/>
+                                <w:color w:val="auto"/>
+                              </w:rPr>
+                            </w:pPr>
+                            <w:r>
+                              <w:rPr>
+                                <w:color w:val="auto"/>
                               </w:rPr>
                               <w:t>Chemometric analysis of acid-base measurements</w:t>
                             </w:r>
@@ -1117,7 +888,7 @@
                             </w:pPr>
                             <w:r>
                               <w:rPr>
-                                <w:color w:val="000000"/>
+                                <w:color w:val="auto"/>
                               </w:rPr>
                               <w:t>A multivariate approach</w:t>
                             </w:r>
@@ -1126,13 +897,13 @@
                             <w:pPr>
                               <w:pStyle w:val="Terverkrijging"/>
                               <w:rPr>
-                                <w:color w:val="000000"/>
+                                <w:color w:val="auto"/>
                                 <w:kern w:val="2"/>
                               </w:rPr>
                             </w:pPr>
                             <w:r>
                               <w:rPr>
-                                <w:color w:val="000000"/>
+                                <w:color w:val="auto"/>
                                 <w:kern w:val="2"/>
                               </w:rPr>
                             </w:r>
@@ -1141,13 +912,13 @@
                             <w:pPr>
                               <w:pStyle w:val="Terverkrijging"/>
                               <w:rPr>
-                                <w:color w:val="000000"/>
+                                <w:color w:val="auto"/>
                                 <w:kern w:val="2"/>
                               </w:rPr>
                             </w:pPr>
                             <w:r>
                               <w:rPr>
-                                <w:color w:val="000000"/>
+                                <w:color w:val="auto"/>
                                 <w:kern w:val="2"/>
                               </w:rPr>
                             </w:r>
@@ -1161,7 +932,7 @@
                             </w:pPr>
                             <w:r>
                               <w:rPr>
-                                <w:color w:val="000000"/>
+                                <w:color w:val="auto"/>
                               </w:rPr>
                               <w:t>chemometrische analyse van zuur-base metingen</w:t>
                             </w:r>
@@ -1175,7 +946,7 @@
                             </w:pPr>
                             <w:r>
                               <w:rPr>
-                                <w:color w:val="000000"/>
+                                <w:color w:val="auto"/>
                               </w:rPr>
                               <w:t>Een multivariate benadering</w:t>
                             </w:r>
@@ -1184,12 +955,12 @@
                             <w:pPr>
                               <w:pStyle w:val="Terverkrijging"/>
                               <w:rPr>
-                                <w:color w:val="000000"/>
-                              </w:rPr>
-                            </w:pPr>
-                            <w:r>
-                              <w:rPr>
-                                <w:color w:val="000000"/>
+                                <w:color w:val="auto"/>
+                              </w:rPr>
+                            </w:pPr>
+                            <w:r>
+                              <w:rPr>
+                                <w:color w:val="auto"/>
                               </w:rPr>
                             </w:r>
                           </w:p>
@@ -1197,12 +968,12 @@
                             <w:pPr>
                               <w:pStyle w:val="Terverkrijging"/>
                               <w:rPr>
-                                <w:color w:val="000000"/>
-                              </w:rPr>
-                            </w:pPr>
-                            <w:r>
-                              <w:rPr>
-                                <w:color w:val="000000"/>
+                                <w:color w:val="auto"/>
+                              </w:rPr>
+                            </w:pPr>
+                            <w:r>
+                              <w:rPr>
+                                <w:color w:val="auto"/>
                               </w:rPr>
                             </w:r>
                           </w:p>
@@ -1210,12 +981,12 @@
                             <w:pPr>
                               <w:pStyle w:val="Terverkrijging"/>
                               <w:rPr>
-                                <w:color w:val="000000"/>
-                              </w:rPr>
-                            </w:pPr>
-                            <w:r>
-                              <w:rPr>
-                                <w:color w:val="000000"/>
+                                <w:color w:val="auto"/>
+                              </w:rPr>
+                            </w:pPr>
+                            <w:r>
+                              <w:rPr>
+                                <w:color w:val="auto"/>
                               </w:rPr>
                             </w:r>
                           </w:p>
@@ -1228,7 +999,7 @@
                             </w:pPr>
                             <w:r>
                               <w:rPr>
-                                <w:color w:val="000000"/>
+                                <w:color w:val="auto"/>
                               </w:rPr>
                               <w:t>PROEFSCHRIFT</w:t>
                             </w:r>
@@ -1237,12 +1008,12 @@
                             <w:pPr>
                               <w:pStyle w:val="Terverkrijging"/>
                               <w:rPr>
-                                <w:color w:val="000000"/>
-                              </w:rPr>
-                            </w:pPr>
-                            <w:r>
-                              <w:rPr>
-                                <w:color w:val="000000"/>
+                                <w:color w:val="auto"/>
+                              </w:rPr>
+                            </w:pPr>
+                            <w:r>
+                              <w:rPr>
+                                <w:color w:val="auto"/>
                               </w:rPr>
                             </w:r>
                           </w:p>
@@ -1255,7 +1026,7 @@
                             </w:pPr>
                             <w:r>
                               <w:rPr>
-                                <w:color w:val="000000"/>
+                                <w:color w:val="auto"/>
                               </w:rPr>
                               <w:t xml:space="preserve">ter verkrijging van de graad van doctor aan de </w:t>
                               <w:br/>
@@ -1268,12 +1039,12 @@
                             <w:pPr>
                               <w:pStyle w:val="Terverkrijging"/>
                               <w:rPr>
-                                <w:color w:val="000000"/>
-                              </w:rPr>
-                            </w:pPr>
-                            <w:r>
-                              <w:rPr>
-                                <w:color w:val="000000"/>
+                                <w:color w:val="auto"/>
+                              </w:rPr>
+                            </w:pPr>
+                            <w:r>
+                              <w:rPr>
+                                <w:color w:val="auto"/>
                               </w:rPr>
                             </w:r>
                           </w:p>
@@ -1286,7 +1057,7 @@
                             </w:pPr>
                             <w:r>
                               <w:rPr>
-                                <w:color w:val="000000"/>
+                                <w:color w:val="auto"/>
                               </w:rPr>
                               <w:t>De openbare verdediging zal plaatsvinden op</w:t>
                             </w:r>
@@ -1300,7 +1071,7 @@
                             </w:pPr>
                             <w:r>
                               <w:rPr>
-                                <w:color w:val="000000"/>
+                                <w:color w:val="auto"/>
                               </w:rPr>
                               <w:t>woensdag 22 december 1999 om 15:45 uur</w:t>
                             </w:r>
@@ -1314,7 +1085,7 @@
                             </w:pPr>
                             <w:r>
                               <w:rPr>
-                                <w:color w:val="000000"/>
+                                <w:color w:val="auto"/>
                               </w:rPr>
                               <w:br/>
                               <w:t>door</w:t>
@@ -1324,12 +1095,12 @@
                             <w:pPr>
                               <w:pStyle w:val="Terverkrijging"/>
                               <w:rPr>
-                                <w:color w:val="000000"/>
-                              </w:rPr>
-                            </w:pPr>
-                            <w:r>
-                              <w:rPr>
-                                <w:color w:val="000000"/>
+                                <w:color w:val="auto"/>
+                              </w:rPr>
+                            </w:pPr>
+                            <w:r>
+                              <w:rPr>
+                                <w:color w:val="auto"/>
                               </w:rPr>
                             </w:r>
                           </w:p>
@@ -1342,7 +1113,7 @@
                             </w:pPr>
                             <w:r>
                               <w:rPr>
-                                <w:color w:val="000000"/>
+                                <w:color w:val="auto"/>
                               </w:rPr>
                               <w:t>Marcel Hekking</w:t>
                             </w:r>
@@ -1351,13 +1122,11 @@
                             <w:pPr>
                               <w:pStyle w:val="Terverkrijging"/>
                               <w:suppressAutoHyphens w:val="false"/>
-                              <w:rPr>
-                                <w:color w:val="000000"/>
-                              </w:rPr>
-                            </w:pPr>
-                            <w:r>
-                              <w:rPr>
-                                <w:color w:val="000000"/>
+                              <w:rPr/>
+                            </w:pPr>
+                            <w:r>
+                              <w:rPr>
+                                <w:color w:val="auto"/>
                               </w:rPr>
                               <w:t>geboren te ’s-Gravenhage</w:t>
                             </w:r>
@@ -1385,137 +1154,12 @@
                       <w:pPr>
                         <w:pStyle w:val="TitelproefschriftEngels"/>
                         <w:rPr>
-                          <w:color w:val="000000"/>
-                        </w:rPr>
-                      </w:pPr>
-                      <w:r>
-                        <w:rPr>
-                          <w:color w:val="000000"/>
-                        </w:rPr>
-                      </w:r>
-                      <w:r>
-                        <w:br w:type="page"/>
-                      </w:r>
-                    </w:p>
-                    <w:p>
-                      <w:pPr>
-                        <w:pStyle w:val="TitelproefschriftEngels"/>
-                        <w:rPr>
-                          <w:color w:val="000000"/>
-                        </w:rPr>
-                      </w:pPr>
-                      <w:r>
-                        <w:rPr>
-                          <w:color w:val="000000"/>
-                        </w:rPr>
-                      </w:r>
-                      <w:r>
-                        <w:br w:type="page"/>
-                      </w:r>
-                    </w:p>
-                    <w:p>
-                      <w:pPr>
-                        <w:pStyle w:val="TitelproefschriftEngels"/>
-                        <w:rPr>
-                          <w:color w:val="000000"/>
-                        </w:rPr>
-                      </w:pPr>
-                      <w:r>
-                        <w:rPr>
-                          <w:color w:val="000000"/>
-                        </w:rPr>
-                      </w:r>
-                      <w:r>
-                        <w:br w:type="page"/>
-                      </w:r>
-                    </w:p>
-                    <w:p>
-                      <w:pPr>
-                        <w:pStyle w:val="TitelproefschriftEngels"/>
-                        <w:rPr>
-                          <w:color w:val="000000"/>
-                        </w:rPr>
-                      </w:pPr>
-                      <w:r>
-                        <w:rPr>
-                          <w:color w:val="000000"/>
-                        </w:rPr>
-                      </w:r>
-                      <w:r>
-                        <w:br w:type="page"/>
-                      </w:r>
-                    </w:p>
-                    <w:p>
-                      <w:pPr>
-                        <w:pStyle w:val="TitelproefschriftEngels"/>
-                        <w:rPr>
-                          <w:color w:val="000000"/>
-                        </w:rPr>
-                      </w:pPr>
-                      <w:r>
-                        <w:rPr>
-                          <w:color w:val="000000"/>
-                        </w:rPr>
-                      </w:r>
-                      <w:r>
-                        <w:br w:type="page"/>
-                      </w:r>
-                    </w:p>
-                    <w:p>
-                      <w:pPr>
-                        <w:pStyle w:val="TitelproefschriftEngels"/>
-                        <w:rPr>
-                          <w:color w:val="000000"/>
-                        </w:rPr>
-                      </w:pPr>
-                      <w:r>
-                        <w:rPr>
-                          <w:color w:val="000000"/>
-                        </w:rPr>
-                      </w:r>
-                    </w:p>
-                    <w:p>
-                      <w:pPr>
-                        <w:pStyle w:val="TitelproefschriftEngels"/>
-                        <w:rPr>
-                          <w:color w:val="000000"/>
-                        </w:rPr>
-                      </w:pPr>
-                      <w:r>
-                        <w:rPr>
-                          <w:color w:val="000000"/>
-                        </w:rPr>
-                      </w:r>
-                      <w:r>
-                        <w:br w:type="page"/>
-                      </w:r>
-                    </w:p>
-                    <w:p>
-                      <w:pPr>
-                        <w:pStyle w:val="TitelproefschriftEngels"/>
-                        <w:rPr>
-                          <w:color w:val="000000"/>
-                        </w:rPr>
-                      </w:pPr>
-                      <w:r>
-                        <w:rPr>
-                          <w:color w:val="000000"/>
-                        </w:rPr>
-                      </w:r>
-                      <w:r>
-                        <w:br w:type="page"/>
-                      </w:r>
-                    </w:p>
-                    <w:p>
-                      <w:pPr>
-                        <w:pStyle w:val="TitelproefschriftEngels"/>
-                        <w:rPr>
-                          <w:color w:val="auto"/>
-                        </w:rPr>
-                      </w:pPr>
-                      <w:r>
-                        <w:rPr>
-                          <w:color w:val="000000"/>
+                          <w:color w:val="auto"/>
+                        </w:rPr>
+                      </w:pPr>
+                      <w:r>
+                        <w:rPr>
+                          <w:color w:val="auto"/>
                         </w:rPr>
                         <w:t>Chemometric analysis of acid-base measurements</w:t>
                       </w:r>
@@ -1529,7 +1173,7 @@
                       </w:pPr>
                       <w:r>
                         <w:rPr>
-                          <w:color w:val="000000"/>
+                          <w:color w:val="auto"/>
                         </w:rPr>
                         <w:t>A multivariate approach</w:t>
                       </w:r>
@@ -1538,13 +1182,13 @@
                       <w:pPr>
                         <w:pStyle w:val="Terverkrijging"/>
                         <w:rPr>
-                          <w:color w:val="000000"/>
+                          <w:color w:val="auto"/>
                           <w:kern w:val="2"/>
                         </w:rPr>
                       </w:pPr>
                       <w:r>
                         <w:rPr>
-                          <w:color w:val="000000"/>
+                          <w:color w:val="auto"/>
                           <w:kern w:val="2"/>
                         </w:rPr>
                       </w:r>
@@ -1553,13 +1197,13 @@
                       <w:pPr>
                         <w:pStyle w:val="Terverkrijging"/>
                         <w:rPr>
-                          <w:color w:val="000000"/>
+                          <w:color w:val="auto"/>
                           <w:kern w:val="2"/>
                         </w:rPr>
                       </w:pPr>
                       <w:r>
                         <w:rPr>
-                          <w:color w:val="000000"/>
+                          <w:color w:val="auto"/>
                           <w:kern w:val="2"/>
                         </w:rPr>
                       </w:r>
@@ -1573,7 +1217,7 @@
                       </w:pPr>
                       <w:r>
                         <w:rPr>
-                          <w:color w:val="000000"/>
+                          <w:color w:val="auto"/>
                         </w:rPr>
                         <w:t>chemometrische analyse van zuur-base metingen</w:t>
                       </w:r>
@@ -1587,7 +1231,7 @@
                       </w:pPr>
                       <w:r>
                         <w:rPr>
-                          <w:color w:val="000000"/>
+                          <w:color w:val="auto"/>
                         </w:rPr>
                         <w:t>Een multivariate benadering</w:t>
                       </w:r>
@@ -1596,12 +1240,12 @@
                       <w:pPr>
                         <w:pStyle w:val="Terverkrijging"/>
                         <w:rPr>
-                          <w:color w:val="000000"/>
-                        </w:rPr>
-                      </w:pPr>
-                      <w:r>
-                        <w:rPr>
-                          <w:color w:val="000000"/>
+                          <w:color w:val="auto"/>
+                        </w:rPr>
+                      </w:pPr>
+                      <w:r>
+                        <w:rPr>
+                          <w:color w:val="auto"/>
                         </w:rPr>
                       </w:r>
                     </w:p>
@@ -1609,12 +1253,12 @@
                       <w:pPr>
                         <w:pStyle w:val="Terverkrijging"/>
                         <w:rPr>
-                          <w:color w:val="000000"/>
-                        </w:rPr>
-                      </w:pPr>
-                      <w:r>
-                        <w:rPr>
-                          <w:color w:val="000000"/>
+                          <w:color w:val="auto"/>
+                        </w:rPr>
+                      </w:pPr>
+                      <w:r>
+                        <w:rPr>
+                          <w:color w:val="auto"/>
                         </w:rPr>
                       </w:r>
                     </w:p>
@@ -1622,12 +1266,12 @@
                       <w:pPr>
                         <w:pStyle w:val="Terverkrijging"/>
                         <w:rPr>
-                          <w:color w:val="000000"/>
-                        </w:rPr>
-                      </w:pPr>
-                      <w:r>
-                        <w:rPr>
-                          <w:color w:val="000000"/>
+                          <w:color w:val="auto"/>
+                        </w:rPr>
+                      </w:pPr>
+                      <w:r>
+                        <w:rPr>
+                          <w:color w:val="auto"/>
                         </w:rPr>
                       </w:r>
                     </w:p>
@@ -1640,7 +1284,7 @@
                       </w:pPr>
                       <w:r>
                         <w:rPr>
-                          <w:color w:val="000000"/>
+                          <w:color w:val="auto"/>
                         </w:rPr>
                         <w:t>PROEFSCHRIFT</w:t>
                       </w:r>
@@ -1649,12 +1293,12 @@
                       <w:pPr>
                         <w:pStyle w:val="Terverkrijging"/>
                         <w:rPr>
-                          <w:color w:val="000000"/>
-                        </w:rPr>
-                      </w:pPr>
-                      <w:r>
-                        <w:rPr>
-                          <w:color w:val="000000"/>
+                          <w:color w:val="auto"/>
+                        </w:rPr>
+                      </w:pPr>
+                      <w:r>
+                        <w:rPr>
+                          <w:color w:val="auto"/>
                         </w:rPr>
                       </w:r>
                     </w:p>
@@ -1667,7 +1311,7 @@
                       </w:pPr>
                       <w:r>
                         <w:rPr>
-                          <w:color w:val="000000"/>
+                          <w:color w:val="auto"/>
                         </w:rPr>
                         <w:t xml:space="preserve">ter verkrijging van de graad van doctor aan de </w:t>
                         <w:br/>
@@ -1680,12 +1324,12 @@
                       <w:pPr>
                         <w:pStyle w:val="Terverkrijging"/>
                         <w:rPr>
-                          <w:color w:val="000000"/>
-                        </w:rPr>
-                      </w:pPr>
-                      <w:r>
-                        <w:rPr>
-                          <w:color w:val="000000"/>
+                          <w:color w:val="auto"/>
+                        </w:rPr>
+                      </w:pPr>
+                      <w:r>
+                        <w:rPr>
+                          <w:color w:val="auto"/>
                         </w:rPr>
                       </w:r>
                     </w:p>
@@ -1698,7 +1342,7 @@
                       </w:pPr>
                       <w:r>
                         <w:rPr>
-                          <w:color w:val="000000"/>
+                          <w:color w:val="auto"/>
                         </w:rPr>
                         <w:t>De openbare verdediging zal plaatsvinden op</w:t>
                       </w:r>
@@ -1712,7 +1356,7 @@
                       </w:pPr>
                       <w:r>
                         <w:rPr>
-                          <w:color w:val="000000"/>
+                          <w:color w:val="auto"/>
                         </w:rPr>
                         <w:t>woensdag 22 december 1999 om 15:45 uur</w:t>
                       </w:r>
@@ -1726,7 +1370,7 @@
                       </w:pPr>
                       <w:r>
                         <w:rPr>
-                          <w:color w:val="000000"/>
+                          <w:color w:val="auto"/>
                         </w:rPr>
                         <w:br/>
                         <w:t>door</w:t>
@@ -1736,12 +1380,12 @@
                       <w:pPr>
                         <w:pStyle w:val="Terverkrijging"/>
                         <w:rPr>
-                          <w:color w:val="000000"/>
-                        </w:rPr>
-                      </w:pPr>
-                      <w:r>
-                        <w:rPr>
-                          <w:color w:val="000000"/>
+                          <w:color w:val="auto"/>
+                        </w:rPr>
+                      </w:pPr>
+                      <w:r>
+                        <w:rPr>
+                          <w:color w:val="auto"/>
                         </w:rPr>
                       </w:r>
                     </w:p>
@@ -1754,7 +1398,7 @@
                       </w:pPr>
                       <w:r>
                         <w:rPr>
-                          <w:color w:val="000000"/>
+                          <w:color w:val="auto"/>
                         </w:rPr>
                         <w:t>Marcel Hekking</w:t>
                       </w:r>
@@ -1763,13 +1407,11 @@
                       <w:pPr>
                         <w:pStyle w:val="Terverkrijging"/>
                         <w:suppressAutoHyphens w:val="false"/>
-                        <w:rPr>
-                          <w:color w:val="000000"/>
-                        </w:rPr>
-                      </w:pPr>
-                      <w:r>
-                        <w:rPr>
-                          <w:color w:val="000000"/>
+                        <w:rPr/>
+                      </w:pPr>
+                      <w:r>
+                        <w:rPr>
+                          <w:color w:val="auto"/>
                         </w:rPr>
                         <w:t>geboren te ’s-Gravenhage</w:t>
                       </w:r>
@@ -2289,10 +1931,10 @@
     <w:p>
       <w:pPr>
         <w:sectPr>
-          <w:headerReference w:type="even" r:id="rId18"/>
-          <w:headerReference w:type="default" r:id="rId19"/>
-          <w:footerReference w:type="even" r:id="rId20"/>
-          <w:footerReference w:type="default" r:id="rId21"/>
+          <w:headerReference w:type="even" r:id="rId19"/>
+          <w:headerReference w:type="default" r:id="rId20"/>
+          <w:footerReference w:type="even" r:id="rId21"/>
+          <w:footerReference w:type="default" r:id="rId22"/>
           <w:type w:val="nextPage"/>
           <w:pgSz w:w="11906" w:h="16838"/>
           <w:pgMar w:left="1276" w:right="1276" w:header="1134" w:top="1701" w:footer="1134" w:bottom="1701" w:gutter="0"/>
@@ -2350,8 +1992,8 @@
                             <w:pPr>
                               <w:pStyle w:val="Normal"/>
                               <w:spacing w:lineRule="auto" w:line="240"/>
-                              <w:ind w:start="1418" w:hanging="0"/>
-                              <w:jc w:val="start"/>
+                              <w:ind w:left="1418" w:hanging="0"/>
+                              <w:jc w:val="left"/>
                               <w:rPr/>
                             </w:pPr>
                             <w:r>
@@ -2373,17 +2015,59 @@
                           <w:p>
                             <w:pPr>
                               <w:pStyle w:val="Plaatsingfiguur"/>
-                              <w:rPr/>
-                            </w:pPr>
-                            <w:r>
-                              <w:rPr/>
+                              <w:rPr>
+                                <w:rStyle w:val="Buffer"/>
+                              </w:rPr>
+                            </w:pPr>
+                            <w:r>
+                              <w:rPr>
+                                <w:color w:val="000000"/>
+                              </w:rPr>
+                              <w:drawing>
+                                <wp:inline distT="0" distB="0" distL="0" distR="0">
+                                  <wp:extent cx="3268345" cy="4624070"/>
+                                  <wp:effectExtent l="0" t="0" r="0" b="0"/>
+                                  <wp:docPr id="21" name="Image1" descr=""/>
+                                  <wp:cNvGraphicFramePr>
+                                    <a:graphicFrameLocks xmlns:a="http://schemas.openxmlformats.org/drawingml/2006/main" noChangeAspect="1"/>
+                                  </wp:cNvGraphicFramePr>
+                                  <a:graphic xmlns:a="http://schemas.openxmlformats.org/drawingml/2006/main">
+                                    <a:graphicData uri="http://schemas.openxmlformats.org/drawingml/2006/picture">
+                                      <pic:pic xmlns:pic="http://schemas.openxmlformats.org/drawingml/2006/picture">
+                                        <pic:nvPicPr>
+                                          <pic:cNvPr id="21" name="Image1" descr=""/>
+                                          <pic:cNvPicPr>
+                                            <a:picLocks noChangeAspect="1" noChangeArrowheads="1"/>
+                                          </pic:cNvPicPr>
+                                        </pic:nvPicPr>
+                                        <pic:blipFill>
+                                          <a:blip r:embed="rId18"/>
+                                          <a:srcRect l="-3" t="2302" r="1152" b="-2"/>
+                                          <a:stretch>
+                                            <a:fillRect/>
+                                          </a:stretch>
+                                        </pic:blipFill>
+                                        <pic:spPr bwMode="auto">
+                                          <a:xfrm>
+                                            <a:off x="0" y="0"/>
+                                            <a:ext cx="3268345" cy="4624070"/>
+                                          </a:xfrm>
+                                          <a:prstGeom prst="rect">
+                                            <a:avLst/>
+                                          </a:prstGeom>
+                                        </pic:spPr>
+                                      </pic:pic>
+                                    </a:graphicData>
+                                  </a:graphic>
+                                </wp:inline>
+                              </w:drawing>
                             </w:r>
                           </w:p>
                           <w:p>
                             <w:pPr>
                               <w:pStyle w:val="Normal"/>
                               <w:spacing w:lineRule="auto" w:line="240"/>
-                              <w:jc w:val="start"/>
+                              <w:jc w:val="left"/>
                               <w:rPr>
                                 <w:rStyle w:val="Buffer"/>
                                 <w:color w:val="000000"/>
@@ -2399,7 +2083,7 @@
                             <w:pPr>
                               <w:pStyle w:val="Normal"/>
                               <w:spacing w:lineRule="auto" w:line="240"/>
-                              <w:jc w:val="start"/>
+                              <w:jc w:val="left"/>
                               <w:rPr>
                                 <w:rStyle w:val="Buffer"/>
                                 <w:color w:val="000000"/>
@@ -2415,8 +2099,8 @@
                             <w:pPr>
                               <w:pStyle w:val="Normal"/>
                               <w:spacing w:lineRule="auto" w:line="240"/>
-                              <w:ind w:start="851" w:end="880" w:hanging="0"/>
-                              <w:jc w:val="start"/>
+                              <w:ind w:left="851" w:right="880" w:hanging="0"/>
+                              <w:jc w:val="left"/>
                               <w:rPr/>
                             </w:pPr>
                             <w:r>
@@ -2462,8 +2146,8 @@
                       <w:pPr>
                         <w:pStyle w:val="Normal"/>
                         <w:spacing w:lineRule="auto" w:line="240"/>
-                        <w:ind w:start="1418" w:hanging="0"/>
-                        <w:jc w:val="start"/>
+                        <w:ind w:left="1418" w:hanging="0"/>
+                        <w:jc w:val="left"/>
                         <w:rPr/>
                       </w:pPr>
                       <w:r>
@@ -2485,17 +2169,59 @@
                     <w:p>
                       <w:pPr>
                         <w:pStyle w:val="Plaatsingfiguur"/>
-                        <w:rPr/>
-                      </w:pPr>
-                      <w:r>
-                        <w:rPr/>
+                        <w:rPr>
+                          <w:rStyle w:val="Buffer"/>
+                        </w:rPr>
+                      </w:pPr>
+                      <w:r>
+                        <w:rPr>
+                          <w:color w:val="000000"/>
+                        </w:rPr>
+                        <w:drawing>
+                          <wp:inline distT="0" distB="0" distL="0" distR="0">
+                            <wp:extent cx="3268345" cy="4624070"/>
+                            <wp:effectExtent l="0" t="0" r="0" b="0"/>
+                            <wp:docPr id="22" name="Image1" descr=""/>
+                            <wp:cNvGraphicFramePr>
+                              <a:graphicFrameLocks xmlns:a="http://schemas.openxmlformats.org/drawingml/2006/main" noChangeAspect="1"/>
+                            </wp:cNvGraphicFramePr>
+                            <a:graphic xmlns:a="http://schemas.openxmlformats.org/drawingml/2006/main">
+                              <a:graphicData uri="http://schemas.openxmlformats.org/drawingml/2006/picture">
+                                <pic:pic xmlns:pic="http://schemas.openxmlformats.org/drawingml/2006/picture">
+                                  <pic:nvPicPr>
+                                    <pic:cNvPr id="22" name="Image1" descr=""/>
+                                    <pic:cNvPicPr>
+                                      <a:picLocks noChangeAspect="1" noChangeArrowheads="1"/>
+                                    </pic:cNvPicPr>
+                                  </pic:nvPicPr>
+                                  <pic:blipFill>
+                                    <a:blip r:embed="rId18"/>
+                                    <a:srcRect l="-3" t="2302" r="1152" b="-2"/>
+                                    <a:stretch>
+                                      <a:fillRect/>
+                                    </a:stretch>
+                                  </pic:blipFill>
+                                  <pic:spPr bwMode="auto">
+                                    <a:xfrm>
+                                      <a:off x="0" y="0"/>
+                                      <a:ext cx="3268345" cy="4624070"/>
+                                    </a:xfrm>
+                                    <a:prstGeom prst="rect">
+                                      <a:avLst/>
+                                    </a:prstGeom>
+                                  </pic:spPr>
+                                </pic:pic>
+                              </a:graphicData>
+                            </a:graphic>
+                          </wp:inline>
+                        </w:drawing>
                       </w:r>
                     </w:p>
                     <w:p>
                       <w:pPr>
                         <w:pStyle w:val="Normal"/>
                         <w:spacing w:lineRule="auto" w:line="240"/>
-                        <w:jc w:val="start"/>
+                        <w:jc w:val="left"/>
                         <w:rPr>
                           <w:rStyle w:val="Buffer"/>
                           <w:color w:val="000000"/>
@@ -2511,7 +2237,7 @@
                       <w:pPr>
                         <w:pStyle w:val="Normal"/>
                         <w:spacing w:lineRule="auto" w:line="240"/>
-                        <w:jc w:val="start"/>
+                        <w:jc w:val="left"/>
                         <w:rPr>
                           <w:rStyle w:val="Buffer"/>
                           <w:color w:val="000000"/>
@@ -2527,8 +2253,8 @@
                       <w:pPr>
                         <w:pStyle w:val="Normal"/>
                         <w:spacing w:lineRule="auto" w:line="240"/>
-                        <w:ind w:start="851" w:end="880" w:hanging="0"/>
-                        <w:jc w:val="start"/>
+                        <w:ind w:left="851" w:right="880" w:hanging="0"/>
+                        <w:jc w:val="left"/>
                         <w:rPr/>
                       </w:pPr>
                       <w:r>
@@ -2572,10 +2298,10 @@
       </w:r>
     </w:p>
     <w:sectPr>
-      <w:headerReference w:type="even" r:id="rId22"/>
-      <w:headerReference w:type="default" r:id="rId23"/>
-      <w:footerReference w:type="even" r:id="rId24"/>
-      <w:footerReference w:type="default" r:id="rId25"/>
+      <w:headerReference w:type="even" r:id="rId23"/>
+      <w:headerReference w:type="default" r:id="rId24"/>
+      <w:footerReference w:type="even" r:id="rId25"/>
+      <w:footerReference w:type="default" r:id="rId26"/>
       <w:type w:val="evenPage"/>
       <w:pgSz w:w="11906" w:h="16838"/>
       <w:pgMar w:left="1724" w:right="1440" w:header="1134" w:top="1417" w:footer="1418" w:bottom="1701" w:gutter="0"/>
@@ -2607,7 +2333,7 @@
   <w:p>
     <w:pPr>
       <w:pStyle w:val="Footer"/>
-      <w:ind w:end="360" w:firstLine="360"/>
+      <w:ind w:right="360" w:firstLine="360"/>
       <w:rPr/>
     </w:pPr>
     <w:r>
@@ -2626,7 +2352,7 @@
               <wp:extent cx="205740" cy="217170"/>
               <wp:effectExtent l="0" t="0" r="0" b="0"/>
               <wp:wrapSquare wrapText="largest"/>
-              <wp:docPr id="23" name="Frame25"/>
+              <wp:docPr id="25" name="Frame25"/>
               <a:graphic xmlns:a="http://schemas.openxmlformats.org/drawingml/2006/main">
                 <a:graphicData uri="http://schemas.microsoft.com/office/word/2010/wordprocessingShape">
                   <wps:wsp>
@@ -2775,7 +2501,7 @@
   <w:p>
     <w:pPr>
       <w:pStyle w:val="Footer"/>
-      <w:jc w:val="end"/>
+      <w:jc w:val="right"/>
       <w:rPr/>
     </w:pPr>
     <w:r>
@@ -2817,7 +2543,7 @@
   <w:p>
     <w:pPr>
       <w:pStyle w:val="Footer"/>
-      <w:jc w:val="end"/>
+      <w:jc w:val="right"/>
       <w:rPr/>
     </w:pPr>
     <w:r>
@@ -2943,7 +2669,7 @@
   <w:p>
     <w:pPr>
       <w:pStyle w:val="Footer"/>
-      <w:ind w:end="360" w:firstLine="360"/>
+      <w:ind w:right="360" w:firstLine="360"/>
       <w:rPr/>
     </w:pPr>
     <w:r>
@@ -2962,7 +2688,7 @@
               <wp:extent cx="255270" cy="217170"/>
               <wp:effectExtent l="0" t="0" r="0" b="0"/>
               <wp:wrapSquare wrapText="largest"/>
-              <wp:docPr id="21" name="Frame26"/>
+              <wp:docPr id="23" name="Frame26"/>
               <a:graphic xmlns:a="http://schemas.openxmlformats.org/drawingml/2006/main">
                 <a:graphicData uri="http://schemas.microsoft.com/office/word/2010/wordprocessingShape">
                   <wps:wsp>
@@ -3115,7 +2841,7 @@
         <w:tab w:val="clear" w:pos="4320"/>
         <w:tab w:val="clear" w:pos="8640"/>
       </w:tabs>
-      <w:jc w:val="end"/>
+      <w:jc w:val="right"/>
       <w:rPr/>
     </w:pPr>
     <w:r>
@@ -3256,7 +2982,7 @@
   <w:p>
     <w:pPr>
       <w:pStyle w:val="Header"/>
-      <w:jc w:val="start"/>
+      <w:jc w:val="left"/>
       <w:rPr/>
     </w:pPr>
     <w:r>
@@ -3275,9 +3001,9 @@
       <w:numFmt w:val="decimal"/>
       <w:suff w:val="nothing"/>
       <w:lvlText w:val="%1"/>
-      <w:lvlJc w:val="start"/>
+      <w:lvlJc w:val="left"/>
       <w:pPr>
-        <w:ind w:start="0" w:hanging="0"/>
+        <w:ind w:left="0" w:hanging="0"/>
       </w:pPr>
     </w:lvl>
     <w:lvl w:ilvl="1">
@@ -3286,9 +3012,9 @@
       <w:numFmt w:val="decimal"/>
       <w:suff w:val="space"/>
       <w:lvlText w:val="%1.%2"/>
-      <w:lvlJc w:val="start"/>
+      <w:lvlJc w:val="left"/>
       <w:pPr>
-        <w:ind w:start="0" w:hanging="0"/>
+        <w:ind w:left="0" w:hanging="0"/>
       </w:pPr>
     </w:lvl>
     <w:lvl w:ilvl="2">
@@ -3297,9 +3023,9 @@
       <w:numFmt w:val="decimal"/>
       <w:suff w:val="space"/>
       <w:lvlText w:val="%1.%2.%3"/>
-      <w:lvlJc w:val="start"/>
+      <w:lvlJc w:val="left"/>
       <w:pPr>
-        <w:ind w:start="0" w:hanging="0"/>
+        <w:ind w:left="0" w:hanging="0"/>
       </w:pPr>
     </w:lvl>
     <w:lvl w:ilvl="3">
@@ -3308,9 +3034,9 @@
       <w:numFmt w:val="decimal"/>
       <w:suff w:val="space"/>
       <w:lvlText w:val="%1.%2.%3.%4"/>
-      <w:lvlJc w:val="start"/>
+      <w:lvlJc w:val="left"/>
       <w:pPr>
-        <w:ind w:start="0" w:hanging="0"/>
+        <w:ind w:left="0" w:hanging="0"/>
       </w:pPr>
     </w:lvl>
     <w:lvl w:ilvl="4">
@@ -3319,9 +3045,9 @@
       <w:numFmt w:val="decimal"/>
       <w:suff w:val="space"/>
       <w:lvlText w:val="%1.%2.%3.%4.%5"/>
-      <w:lvlJc w:val="start"/>
+      <w:lvlJc w:val="left"/>
       <w:pPr>
-        <w:ind w:start="0" w:hanging="0"/>
+        <w:ind w:left="0" w:hanging="0"/>
       </w:pPr>
     </w:lvl>
     <w:lvl w:ilvl="5">
@@ -3330,9 +3056,9 @@
       <w:numFmt w:val="decimal"/>
       <w:suff w:val="space"/>
       <w:lvlText w:val="%1.%2.%3.%4.%5.%6"/>
-      <w:lvlJc w:val="start"/>
+      <w:lvlJc w:val="left"/>
       <w:pPr>
-        <w:ind w:start="1152" w:hanging="1152"/>
+        <w:ind w:left="1152" w:hanging="1152"/>
       </w:pPr>
     </w:lvl>
     <w:lvl w:ilvl="6">
@@ -3340,12 +3066,12 @@
       <w:pStyle w:val="Heading7"/>
       <w:numFmt w:val="decimal"/>
       <w:lvlText w:val="%1.%2.%3.%4.%5.%6.%7"/>
-      <w:lvlJc w:val="start"/>
+      <w:lvlJc w:val="left"/>
       <w:pPr>
         <w:tabs>
           <w:tab w:val="num" w:pos="1296"/>
         </w:tabs>
-        <w:ind w:start="1296" w:hanging="1296"/>
+        <w:ind w:left="1296" w:hanging="1296"/>
       </w:pPr>
     </w:lvl>
     <w:lvl w:ilvl="7">
@@ -3353,12 +3079,12 @@
       <w:pStyle w:val="Heading8"/>
       <w:numFmt w:val="decimal"/>
       <w:lvlText w:val="%1.%2.%3.%4.%5.%6.%7.%8"/>
-      <w:lvlJc w:val="start"/>
+      <w:lvlJc w:val="left"/>
       <w:pPr>
         <w:tabs>
           <w:tab w:val="num" w:pos="1440"/>
         </w:tabs>
-        <w:ind w:start="1440" w:hanging="1440"/>
+        <w:ind w:left="1440" w:hanging="1440"/>
       </w:pPr>
     </w:lvl>
     <w:lvl w:ilvl="8">
@@ -3366,12 +3092,12 @@
       <w:pStyle w:val="Heading9"/>
       <w:numFmt w:val="decimal"/>
       <w:lvlText w:val="%1.%2.%3.%4.%5.%6.%7.%8.%9"/>
-      <w:lvlJc w:val="start"/>
+      <w:lvlJc w:val="left"/>
       <w:pPr>
         <w:tabs>
           <w:tab w:val="num" w:pos="1584"/>
         </w:tabs>
-        <w:ind w:start="1584" w:hanging="1584"/>
+        <w:ind w:left="1584" w:hanging="1584"/>
       </w:pPr>
     </w:lvl>
   </w:abstractNum>
@@ -3428,7 +3154,7 @@
       </w:numPr>
       <w:suppressAutoHyphens w:val="true"/>
       <w:spacing w:lineRule="auto" w:line="240" w:before="240" w:after="60"/>
-      <w:jc w:val="end"/>
+      <w:jc w:val="right"/>
       <w:outlineLvl w:val="0"/>
     </w:pPr>
     <w:rPr>
@@ -3449,7 +3175,7 @@
       </w:numPr>
       <w:suppressAutoHyphens w:val="true"/>
       <w:spacing w:before="240" w:after="60"/>
-      <w:jc w:val="start"/>
+      <w:jc w:val="left"/>
       <w:outlineLvl w:val="1"/>
     </w:pPr>
     <w:rPr>
@@ -3997,7 +3723,7 @@
     <w:qFormat/>
     <w:pPr>
       <w:spacing w:lineRule="exact" w:line="240" w:before="0" w:after="60"/>
-      <w:jc w:val="start"/>
+      <w:jc w:val="left"/>
     </w:pPr>
     <w:rPr>
       <w:sz w:val="20"/>
@@ -4009,7 +3735,7 @@
     <w:next w:val="Normal"/>
     <w:qFormat/>
     <w:pPr>
-      <w:ind w:start="480" w:hanging="480"/>
+      <w:ind w:left="480" w:hanging="480"/>
     </w:pPr>
     <w:rPr/>
   </w:style>
@@ -4022,8 +3748,8 @@
       <w:keepLines/>
       <w:suppressAutoHyphens w:val="true"/>
       <w:spacing w:lineRule="exact" w:line="280"/>
-      <w:ind w:start="425" w:hanging="425"/>
-      <w:jc w:val="start"/>
+      <w:ind w:left="425" w:hanging="425"/>
+      <w:jc w:val="left"/>
     </w:pPr>
     <w:rPr>
       <w:sz w:val="24"/>
@@ -4036,7 +3762,7 @@
     <w:qFormat/>
     <w:pPr>
       <w:suppressAutoHyphens w:val="true"/>
-      <w:jc w:val="end"/>
+      <w:jc w:val="right"/>
     </w:pPr>
     <w:rPr/>
   </w:style>
@@ -4057,7 +3783,7 @@
       <w:keepNext w:val="true"/>
       <w:keepLines/>
       <w:spacing w:lineRule="exact" w:line="440"/>
-      <w:ind w:start="284" w:hanging="284"/>
+      <w:ind w:left="284" w:hanging="284"/>
     </w:pPr>
     <w:rPr>
       <w:sz w:val="22"/>
@@ -4174,7 +3900,7 @@
     <w:pPr>
       <w:suppressAutoHyphens w:val="true"/>
       <w:spacing w:lineRule="exact" w:line="480"/>
-      <w:ind w:start="1701" w:end="1701" w:hanging="0"/>
+      <w:ind w:left="1701" w:right="1701" w:hanging="0"/>
       <w:jc w:val="center"/>
     </w:pPr>
     <w:rPr>
@@ -4191,8 +3917,8 @@
       </w:tabs>
       <w:suppressAutoHyphens w:val="true"/>
       <w:spacing w:lineRule="exact" w:line="280" w:before="120" w:after="0"/>
-      <w:ind w:start="238" w:end="238" w:hanging="238"/>
-      <w:jc w:val="start"/>
+      <w:ind w:left="238" w:right="238" w:hanging="238"/>
+      <w:jc w:val="left"/>
     </w:pPr>
     <w:rPr>
       <w:b/>
@@ -4222,7 +3948,7 @@
     <w:basedOn w:val="Normal"/>
     <w:next w:val="Normal"/>
     <w:pPr>
-      <w:ind w:start="480" w:hanging="0"/>
+      <w:ind w:left="480" w:hanging="0"/>
     </w:pPr>
     <w:rPr>
       <w:i/>

</xml_diff>